<commit_message>
add management and governance to aws diagram
</commit_message>
<xml_diff>
--- a/Assignment Notes.docx
+++ b/Assignment Notes.docx
@@ -171,18 +171,25 @@
     </w:p>
     <w:p>
       <w:r>
-        <w:t xml:space="preserve">Components – Front end website, </w:t>
-      </w:r>
-      <w:proofErr w:type="gramStart"/>
-      <w:r>
-        <w:t>back end</w:t>
-      </w:r>
-      <w:proofErr w:type="gramEnd"/>
-      <w:r>
-        <w:t xml:space="preserve"> application, public website, private website, store files, database for records, load balancer, IAM Roles, firewall</w:t>
+        <w:t>Components – Front end website, back end application, public website, private website, store files, database for records, load balancer, IAM Roles, firewall</w:t>
       </w:r>
     </w:p>
-    <w:p/>
+    <w:p>
+      <w:r>
+        <w:t xml:space="preserve">Skim through AWS assessment results, </w:t>
+      </w:r>
+      <w:r>
+        <w:t>for key words that align with my recommendations:</w:t>
+      </w:r>
+    </w:p>
+    <w:p>
+      <w:r>
+        <w:t xml:space="preserve">Scalability, redundancy, elasticity, </w:t>
+      </w:r>
+      <w:r>
+        <w:t xml:space="preserve">latency, security, </w:t>
+      </w:r>
+    </w:p>
     <w:sectPr>
       <w:pgSz w:w="11906" w:h="16838"/>
       <w:pgMar w:top="1440" w:right="1440" w:bottom="1440" w:left="1440" w:header="708" w:footer="708" w:gutter="0"/>

</xml_diff>